<commit_message>
Added a lot to the fibrils_collaboration folder. FoldIt folder includes summer work from Helen and Sanika, with designs to the protease, PDZ, and clamshell. Rearranged folder so design simulations on protease and PDZ are all in a separate folder from relaz simulations. Several new scripts that were used in making/analyzing designs.
</commit_message>
<xml_diff>
--- a/fibrils_collaboration/HTRA1_sequences.docx
+++ b/fibrils_collaboration/HTRA1_sequences.docx
@@ -1,6 +1,6 @@
 
 <file path=word/document.xml><?xml version="1.0" encoding="utf-8"?>
-<w:document xmlns:wpc="http://schemas.microsoft.com/office/word/2010/wordprocessingCanvas" xmlns:mc="http://schemas.openxmlformats.org/markup-compatibility/2006" xmlns:o="urn:schemas-microsoft-com:office:office" xmlns:r="http://schemas.openxmlformats.org/officeDocument/2006/relationships" xmlns:m="http://schemas.openxmlformats.org/officeDocument/2006/math" xmlns:v="urn:schemas-microsoft-com:vml" xmlns:wp14="http://schemas.microsoft.com/office/word/2010/wordprocessingDrawing" xmlns:wp="http://schemas.openxmlformats.org/drawingml/2006/wordprocessingDrawing" xmlns:w10="urn:schemas-microsoft-com:office:word" xmlns:w="http://schemas.openxmlformats.org/wordprocessingml/2006/main" xmlns:w14="http://schemas.microsoft.com/office/word/2010/wordml" xmlns:w15="http://schemas.microsoft.com/office/word/2012/wordml" xmlns:wpg="http://schemas.microsoft.com/office/word/2010/wordprocessingGroup" xmlns:wpi="http://schemas.microsoft.com/office/word/2010/wordprocessingInk" xmlns:wne="http://schemas.microsoft.com/office/word/2006/wordml" xmlns:wps="http://schemas.microsoft.com/office/word/2010/wordprocessingShape" mc:Ignorable="w14 w15 wp14">
+<w:document xmlns:wpc="http://schemas.microsoft.com/office/word/2010/wordprocessingCanvas" xmlns:cx="http://schemas.microsoft.com/office/drawing/2014/chartex" xmlns:cx1="http://schemas.microsoft.com/office/drawing/2015/9/8/chartex" xmlns:cx2="http://schemas.microsoft.com/office/drawing/2015/10/21/chartex" xmlns:cx3="http://schemas.microsoft.com/office/drawing/2016/5/9/chartex" xmlns:cx4="http://schemas.microsoft.com/office/drawing/2016/5/10/chartex" xmlns:cx5="http://schemas.microsoft.com/office/drawing/2016/5/11/chartex" xmlns:cx6="http://schemas.microsoft.com/office/drawing/2016/5/12/chartex" xmlns:cx7="http://schemas.microsoft.com/office/drawing/2016/5/13/chartex" xmlns:cx8="http://schemas.microsoft.com/office/drawing/2016/5/14/chartex" xmlns:mc="http://schemas.openxmlformats.org/markup-compatibility/2006" xmlns:aink="http://schemas.microsoft.com/office/drawing/2016/ink" xmlns:am3d="http://schemas.microsoft.com/office/drawing/2017/model3d" xmlns:o="urn:schemas-microsoft-com:office:office" xmlns:r="http://schemas.openxmlformats.org/officeDocument/2006/relationships" xmlns:m="http://schemas.openxmlformats.org/officeDocument/2006/math" xmlns:v="urn:schemas-microsoft-com:vml" xmlns:wp14="http://schemas.microsoft.com/office/word/2010/wordprocessingDrawing" xmlns:wp="http://schemas.openxmlformats.org/drawingml/2006/wordprocessingDrawing" xmlns:w10="urn:schemas-microsoft-com:office:word" xmlns:w="http://schemas.openxmlformats.org/wordprocessingml/2006/main" xmlns:w14="http://schemas.microsoft.com/office/word/2010/wordml" xmlns:w15="http://schemas.microsoft.com/office/word/2012/wordml" xmlns:w16cid="http://schemas.microsoft.com/office/word/2016/wordml/cid" xmlns:w16se="http://schemas.microsoft.com/office/word/2015/wordml/symex" xmlns:wpg="http://schemas.microsoft.com/office/word/2010/wordprocessingGroup" xmlns:wpi="http://schemas.microsoft.com/office/word/2010/wordprocessingInk" xmlns:wne="http://schemas.microsoft.com/office/word/2006/wordml" xmlns:wps="http://schemas.microsoft.com/office/word/2010/wordprocessingShape" mc:Ignorable="w14 w15 w16se w16cid wp14">
   <w:body>
     <w:p>
       <w:pPr>
@@ -39,7 +39,16 @@
           <w:szCs w:val="18"/>
         </w:rPr>
         <w:lastRenderedPageBreak/>
-        <w:t>gtgggaacgatgccctcattcagcatttgcatggtttgttgaaaaccggacatggcactccagtcgccttcccgttccgctatcggctgaatttgattgcgagtgagatatttatgccagccagccagacgcagacgcgccgagacagaacttaatgggcccgctaacagcgcgatttgctggtgacccaatgcgaccagatgctccacgcccagtcgcgtaccgtcttcatgggagaaaataatactgttgatgggtgtctggtcagagacatcaagaaataacgccggaacattagtgcaggcagcttccacagcaatggcatcctggtcatccagcggatagttaatgatcagcccactgacgcgttgcgcgagaagattgtgcaccgccgctttacaggcttcgacgccgcttcgttctaccatcgacaccaccacgctggcacccagttgatcggcgcgagatttaatcgccgcgacaatttgcgacggcgcgtgcagggccagactggaggtggcaacgccaatcagcaacgactgtttgcccgccagttgttgtgccacgcggttgggaatgtaattcagctccgccatcgccgcttccactttttcccgcgttttcgcagaaacgtggctggcctggttcaccacgcgggaaacggtctgataagagacaccggcatactctgcgacatcgtataacgttactggtttcacattcaccaccctgaattgactctcttccgggcgctatcatgccataccgcgaaaggttttgcgccattcgatggtgtccgggatctcgacgctctcccttatgcgactcctgcattaggaagcagcccagtagtaggttgaggccgttgagcaccgccgccgcaaggaatggtgcatgcaaggagatggcgcccaacagtcccccggccacggggcctgccaccatacccacgccgaaacaagcgctcatgagcccgaagtggcgagcccgatcttccccatcggtgatgtcggcgatataggcgccagcaaccgcacctgtggcgccggtgatgccggccacgatgcgtccggcgtagaggatcgagatctcgatcccgcgaaattaatacgactcactataggggaattgtgagcggataacaattcccctctagaaataattttgtttaactttaagaaggagatataccAtgGCTAGC</w:t>
+        <w:t>gtgggaacgatgccctcattcagcatttgcatggtttgttgaaaaccggacatggcactccagtcgccttcccgttccgctatcggctgaatttgattgcgagtgagatatttatgccagccagccagacgcagacgcgccgagacagaacttaatgggcccgctaacagcgcgatttgctggtgacccaatgcgaccagatgctccacgcccagtcgcgtaccgtcttcatgggagaaaataatactgttgatgggtgtctggtcagagacatcaagaaataacgccggaacattagtgcaggcagcttccacagcaatggcatcctggtcatccagcggatagttaatgatcagcccactgacgcgttgcgcgagaagattgtgcaccgccgctttacaggcttcgacgccgcttcgttctaccatcgacaccaccacgctggcacccagttgatcggcgcgagatttaatcgccgcgacaatttgcgacggcgcgtgcagggccagactggaggtggcaacgccaatcagcaacgactgtttgcccgccagttgttgtgccacgcggttgggaatgtaattcagctccgccatcgccgcttccactttttcccgcgttttcg</w:t>
+      </w:r>
+      <w:bookmarkStart w:id="0" w:name="_GoBack"/>
+      <w:bookmarkEnd w:id="0"/>
+      <w:r>
+        <w:rPr>
+          <w:rFonts w:cstheme="minorHAnsi"/>
+          <w:szCs w:val="18"/>
+        </w:rPr>
+        <w:t>cagaaacgtggctggcctggttcaccacgcgggaaacggtctgataagagacaccggcatactctgcgacatcgtataacgttactggtttcacattcaccaccctgaattgactctcttccgggcgctatcatgccataccgcgaaaggttttgcgccattcgatggtgtccgggatctcgacgctctcccttatgcgactcctgcattaggaagcagcccagtagtaggttgaggccgttgagcaccgccgccgcaaggaatggtgcatgcaaggagatggcgcccaacagtcccccggccacggggcctgccaccatacccacgccgaaacaagcgctcatgagcccgaagtggcgagcccgatcttccccatcggtgatgtcggcgatataggcgccagcaaccgcacctgtggcgccggtgatgccggccacgatgcgtccggcgtagaggatcgagatctcgatcccgcgaaattaatacgactcactataggggaattgtgagcggataacaattcccctctagaaataattttgtttaactttaagaaggagatataccAtgGCTAGC</w:t>
       </w:r>
       <w:r>
         <w:rPr>
@@ -56,7 +65,7 @@
         </w:rPr>
         <w:t>AGCCACCCGCAGTTCGAAAAAggatcc</w:t>
       </w:r>
-      <w:commentRangeStart w:id="0"/>
+      <w:commentRangeStart w:id="1"/>
       <w:r>
         <w:rPr>
           <w:rFonts w:cstheme="minorHAnsi"/>
@@ -65,35 +74,43 @@
         </w:rPr>
         <w:t>GGG</w:t>
       </w:r>
-      <w:commentRangeEnd w:id="0"/>
+      <w:commentRangeEnd w:id="1"/>
       <w:r>
         <w:rPr>
           <w:rStyle w:val="CommentReference"/>
         </w:rPr>
-        <w:commentReference w:id="0"/>
-      </w:r>
-      <w:r>
-        <w:rPr>
-          <w:rFonts w:cstheme="minorHAnsi"/>
-          <w:szCs w:val="18"/>
-        </w:rPr>
-        <w:t>CAGGAAGATCCCAACAGTTTGCGCCATAAatataactttatcgcggacgtggtggagaagatcgcccctgccgtggttcatatcgaattgtttcgcaagcttccgttttctaaacgagaggtgccggtggctagtgggtctgggtttattgtgtcggaagatggactgatcgtgacaaatgcccacgtggtgaccaacaagcaccgggtcaaagttgagctgaagaacggtgccacttacgaagccaaaatcaaggatgtggatgagaaagcagacatcgcactcatcaaaattgaccaccagggcaagctgcctgtcctgctgcttggccgctcctcagagctgcggccgggagagttcgtggtcgccatcggaagcccgttttcccttcaaaacacagtcaccaccgggatcgtgagcaccacccagcgaggcggcaaagagctggggctccgcaactcagacatggactacatccagaccgacgccatcatcaactatggaaactcgggaggcccgttagtaaacctggacggtgaagtgattggaattaacactttgaaagtgacagctggaatctcctttgcaatcccatctgataagattaaaaagttcctcacggagtcccatgaccgacaggccaaaggaaaagccatcaccaagaagaagtatattggtatccgaatgatgtcactcacgtccagcaaagccaaagagctgaaggaccggcaccgggacttcccagacgtgatctcaggagcgtatataattgaagtaattcctgataccccagcagaagctggtggtctcaaggaaaacgacgtcataatcagcatcaatggacagtccgtggtctccgccaatgatgtcagcgacgtcattaaaagggaaagcaccctgaacatggtggtccgcaggggtaatgaagatatcatGATCACAGTGATTCCCGAAGAAATTGAC</w:t>
-      </w:r>
-      <w:commentRangeStart w:id="1"/>
-      <w:r>
-        <w:rPr>
-          <w:rFonts w:cstheme="minorHAnsi"/>
-          <w:szCs w:val="18"/>
-        </w:rPr>
-        <w:t>CCA</w:t>
-      </w:r>
-      <w:commentRangeEnd w:id="1"/>
+        <w:commentReference w:id="1"/>
+      </w:r>
+      <w:r>
+        <w:rPr>
+          <w:rFonts w:cstheme="minorHAnsi"/>
+          <w:szCs w:val="18"/>
+        </w:rPr>
+        <w:t>CAGGAAGATCCCAACAGTTTGCGCCATAAatataactttatcgcggacgtggtggagaagatcgcccctgccgtggttcatatcgaattgtttcgcaagcttccgttttctaaacgagaggtgccggtggctagtgggtctgggtttattgtgtcggaagatggactgatcgtgacaaatgcccacgtggtgaccaacaagcaccgggtcaaagttgagctgaagaacggtgccacttacgaagccaaaatcaaggatgtggatgagaaagcagacatcgcactcatcaaaattgaccaccagggcaagctgcctgtcctgctgcttggccgctcctcagagctgcggccgggagagttcgtggtcgccatcggaagcccgttttcccttcaaaacacagtcaccaccgggatcgtgagcaccacccagcgaggcggcaaagagctggggctccgcaactcagacatggactacatccagaccgacgccatcatcaactatggaaac</w:t>
+      </w:r>
+      <w:commentRangeStart w:id="2"/>
+      <w:r>
+        <w:rPr>
+          <w:rFonts w:cstheme="minorHAnsi"/>
+          <w:szCs w:val="18"/>
+        </w:rPr>
+        <w:t>tcg</w:t>
+      </w:r>
+      <w:commentRangeEnd w:id="2"/>
       <w:r>
         <w:rPr>
           <w:rStyle w:val="CommentReference"/>
         </w:rPr>
-        <w:commentReference w:id="1"/>
-      </w:r>
+        <w:commentReference w:id="2"/>
+      </w:r>
+      <w:r>
+        <w:rPr>
+          <w:rFonts w:cstheme="minorHAnsi"/>
+          <w:szCs w:val="18"/>
+        </w:rPr>
+        <w:t>ggaggcccgttagtaaacctggacggtgaagtgattggaattaacactttgaaagtgacagctggaatctcctttgcaatcccatctgataagattaaaaagttcctcacggagtcccatgaccgacaggccaaaggaaaagccatcaccaagaagaagtatattggtatccgaatgatgtcactcacgtccagcaaagccaaagagctgaaggaccggcaccgggacttcccagacgtgatctcaggagcgtatataattgaagtaattcctgataccccagcagaagctggtggtctcaaggaaaacgacgtcataatcagcatcaatggacagtccgtggtctccgccaatgatgtcagcgacgtcattaaaagggaaagcaccctgaacatggtggtccgcaggggtaatgaagatatcatGATCACAGTGATTCCCGAAGAAATTGACCCA</w:t>
+      </w:r>
+      <w:commentRangeStart w:id="3"/>
       <w:r>
         <w:rPr>
           <w:rFonts w:cstheme="minorHAnsi"/>
@@ -101,6 +118,13 @@
           <w:highlight w:val="yellow"/>
         </w:rPr>
         <w:t>TAG</w:t>
+      </w:r>
+      <w:commentRangeEnd w:id="3"/>
+      <w:r>
+        <w:rPr>
+          <w:rStyle w:val="CommentReference"/>
+        </w:rPr>
+        <w:commentReference w:id="3"/>
       </w:r>
       <w:r>
         <w:rPr>
@@ -335,7 +359,7 @@
         </w:rPr>
         <w:t>AGCCACCCGCAGTTCGAAAAAggatcc</w:t>
       </w:r>
-      <w:commentRangeStart w:id="2"/>
+      <w:commentRangeStart w:id="4"/>
       <w:r>
         <w:rPr>
           <w:rFonts w:cstheme="minorHAnsi"/>
@@ -344,30 +368,21 @@
         </w:rPr>
         <w:t>GGG</w:t>
       </w:r>
-      <w:commentRangeEnd w:id="2"/>
+      <w:commentRangeEnd w:id="4"/>
       <w:r>
         <w:rPr>
           <w:rStyle w:val="CommentReference"/>
         </w:rPr>
-        <w:commentReference w:id="2"/>
-      </w:r>
-      <w:r>
-        <w:rPr>
-          <w:rFonts w:cstheme="minorHAnsi"/>
-          <w:szCs w:val="18"/>
-        </w:rPr>
-        <w:t>CAGGAAGATCCCAACAGTTTGCGCCATAAatataactttatcgcggacgtggtggagaagatcgcccctgccgtggttcatatcgaattgtttcgcaagcttccgttttctaaacgagaggtgccggtggctagtggg</w:t>
-      </w:r>
-      <w:bookmarkStart w:id="3" w:name="_GoBack"/>
-      <w:bookmarkEnd w:id="3"/>
-      <w:r>
-        <w:rPr>
-          <w:rFonts w:cstheme="minorHAnsi"/>
-          <w:szCs w:val="18"/>
-        </w:rPr>
-        <w:t>tctgggtttattgtgtcggaagatggactgatcgtgacaaatgcccacgtggtgaccaacaagcaccgggtcaaagttgagctgaagaacggtgccacttacgaagccaaaatcaaggatgtggatgagaaagcagacatcgcactcatcaaaattgaccaccagggcaagctgcctgtcctgctgcttggccgctcctcagagctgcggccgggagagttcgtggtcgccatcggaagcccgttttcccttcaaaacacagtcaccaccgggatcgtgagcaccacccagcgaggcggcaaagagctggggctccgcaactcagacatggactacatccagaccgacgccatcatcaactatggaaactcgggaggcccgttagtaaacctggacggtgaagtgattggaattaacactttgaaagtgacagctggaatctcctttgcaatcccatctgataagattaaaaagttcctcacggagtcccatgaccgacaggcc</w:t>
-      </w:r>
-      <w:commentRangeStart w:id="4"/>
+        <w:commentReference w:id="4"/>
+      </w:r>
+      <w:r>
+        <w:rPr>
+          <w:rFonts w:cstheme="minorHAnsi"/>
+          <w:szCs w:val="18"/>
+        </w:rPr>
+        <w:t>CAGGAAGATCCCAACAGTTTGCGCCATAAatataactttatcgcggacgtggtggagaagatcgcccctgccgtggttcatatcgaattgtttcgcaagcttccgttttctaaacgagaggtgccggtggctagtgggtctgggtttattgtgtcggaagatggactgatcgtgacaaatgcccacgtggtgaccaacaagcaccgggtcaaagttgagctgaagaacggtgccacttacgaagccaaaatcaaggatgtggatgagaaagcagacatcgcactcatcaaaattgaccaccagggcaagctgcctgtcctgctgcttggccgctcctcagagctgcggccgggagagttcgtggtcgccatcggaagcccgttttcccttcaaaacacagtcaccaccgggatcgtgagcaccacccagcgaggcggcaaagagctggggctccgcaactcagacatggactacatccagaccgacgccatcatcaactatggaaactcgggaggcccgttagtaaacctggacggtgaagtgattggaattaacactttgaaagtgacagctggaatctcctttgcaatcccatctgataagattaaaaagttcctcacggagtcccatgaccgacaggcc</w:t>
+      </w:r>
+      <w:commentRangeStart w:id="5"/>
       <w:r>
         <w:rPr>
           <w:rFonts w:cstheme="minorHAnsi"/>
@@ -375,12 +390,12 @@
         </w:rPr>
         <w:t>aaa</w:t>
       </w:r>
-      <w:commentRangeEnd w:id="4"/>
+      <w:commentRangeEnd w:id="5"/>
       <w:r>
         <w:rPr>
           <w:rStyle w:val="CommentReference"/>
         </w:rPr>
-        <w:commentReference w:id="4"/>
+        <w:commentReference w:id="5"/>
       </w:r>
       <w:r>
         <w:rPr>
@@ -630,10 +645,67 @@
     </w:p>
     <w:p>
       <w:pPr>
+        <w:widowControl/>
+        <w:jc w:val="left"/>
         <w:rPr>
           <w:sz w:val="24"/>
         </w:rPr>
       </w:pPr>
+      <w:r>
+        <w:rPr>
+          <w:sz w:val="24"/>
+        </w:rPr>
+        <w:br w:type="page"/>
+      </w:r>
+    </w:p>
+    <w:p>
+      <w:pPr>
+        <w:rPr>
+          <w:sz w:val="24"/>
+        </w:rPr>
+      </w:pPr>
+      <w:r>
+        <w:rPr>
+          <w:sz w:val="24"/>
+        </w:rPr>
+        <w:lastRenderedPageBreak/>
+        <w:t>LY104 with FULL INACTIVE</w:t>
+      </w:r>
+    </w:p>
+    <w:p>
+      <w:pPr>
+        <w:rPr>
+          <w:rFonts w:ascii="Courier New" w:hAnsi="Courier New" w:cs="Courier New"/>
+          <w:sz w:val="20"/>
+          <w:szCs w:val="20"/>
+        </w:rPr>
+      </w:pPr>
+      <w:r>
+        <w:rPr>
+          <w:rFonts w:ascii="Courier New" w:hAnsi="Courier New" w:cs="Courier New"/>
+          <w:sz w:val="20"/>
+          <w:szCs w:val="20"/>
+        </w:rPr>
+        <w:t>GACGAAAGGGCCTCGTGATACGCCTATTTTTATAGGTTAATGTCATGATAATAATGGTTTCTTAGGACGGATCGCTTGCCTGTAACTTACACGCGCCTCGTATCTTTTAATGATGGAATAATTTGGGAATTTACTCTGTGTTTATTTATTTTTATGTTTTGTATTTGGATTTTAGAAAGTAAATAAAGAAGGTAGAAGAGTTACGGAATGAAGAAAAAAAAATAAACAAAGGTTTAAAAAATTTCAACAAAAAGCGTACTTTACATATATATTTATTAGACAAGAAAAGCAGATTAAATAGATATACATTCGATTAACGATAAGTAAAATGTAAAATCACAGGATTTTCGTGTGTGGTCTTCTACACAGACAAGATGAAACAATTCGGCATTAATACCTGAGAGCAGGAAGAGCAAGATAAAAGGTAGTATTTGTTGGCGATCCCCCTAGAGTCTTTTACATCTTCGGAAAACAAAAACTATTTTTTCTTTAATTTCTTTTTTTACTTTCTATTTTTAATTTATATATTTATATTAAAAAATTTAAATTATAATTATTTTTATAGCACGTGATGAAAAGGACCCAGGTGGCACTTTTCGGGGAAATGTGCGCGGAACCCCTATTTGTTTATTTTTCTAAATACATTCAAATATGTATCCGCTCATGAGACAATAACCCTGATAAATGCTTCAATCCTGTTTTTGCTCACCCAGAAACGCTGGTGAAAGTAAAAGATGCTGAAGATCAGTTGGGTGCACGAGTGGGTTACATCGAACTGGATCTCAACAGCGGTAAGATCCTTGAGAGTTTTCGCCCCGAAGAACGTTTTCCAATGATGAGCACTTTTAAAGTTCTGCTATGTGGCGCGGTATTATCCCGTATTGACGCCGGGCAAGAGCAACTCGGTCGCCGCATACACTATTCTCAGAATGACTTGGTTGAGTACTCACCAGTCACAGAAAAGCATCTTACGGATGGCATGACAGTAAGAGAATTATGCAGTGCTGCCATAACCATGAGTGATAACACTGCGGCCAACTTACTTCTGACAACGATCGGAGGACCGAAGGAGCTAACCGCTTTTTTTCACAACATGGGGGATCATGTAACTCGCCTTGATCGTTGGGAACCGGAGCTGAATGAAGCCATACCAAACGACGAGCGTGACACCACGATGCCTGTAGCAATGGCAACAACGTTGCGCAAACTATTAACTGGCGAACTACTTACTCTAGCTTCCCGGCAACAATTAATAGACTGGATGGAGGCGGATAAAGTTGCAGGACCACTTCTGCGCTCGGCCCTTCCGGCTGGCTGGTTTATTGCTGATAAATCTGGAGCCGGTGAGCGTGGGTCTCGCGGTATCATTGCAGCACTGGGGCCAGATGGTAAGCCCTCCCGTATCGTAGTTATCTACACGACGGGCAGTCAGGCAACTATGGATGAACGAAATAGACAGATCGCTGAGATAGGTGCCTCACTGATTAAGCATTGGTAACTGTCAGACCAAGTTTACTCATATATACTTTAGATTGATTTAAAACTTCATTTTTAATTTAAAAGGATCTAGGTGAAGATCCTTTTTGATAATCTCATGACCAAAATCCCTTAACGTGAGTTTTCGTTCCACTGAGCGTCAGACCCCGTAGAAAAGATCAAAGGATCTTCTTGAGATCCTTTTTTTCTGCGCGTAATCTGCTGCTTGCAAACAAAAAAACCACCGCTACCAGCGGTGGTTTGTTTGCCGGATCAAGAGCTACCAACTCTTTTTCCGAAGGTAACTGGCTTCAGCAGAGCGCAGATACCAAATACTGTCCTTCTAGTGTAGCCGTAGTTAGGCCACCACTTCAAGAACTCTGTAGCACCGCCTACATACCTCGCTCTGCTAATCCTGTTACCAGTGGCTGCTGCCAGTGGCGATAAGTCGTGTCTTACCGGGTTGGACTCAAGACGATAGTTACCGGATAAGGCGCAGCGGTCGGGCTGAACGGGGGGTTCGTGCACACAGCCCAGCTTGGAGCGAACGACCTACACCGAACTGAGATACCTACAGCGTGAGCATTGAGAAAGCGCCACGCTTCCCGAAGGGAGAAAGGCGGACAGGTATCCGGTAAGCGGCAGGGTCGGAACAGGAGAGCGCACGAGGGAGCTTCCAGGGGGGAACGCCTGGTATCTTTATAGTCCTGTCGGGTTTCGCCACCTCTGACTTGAGCGTCGATTTTTGTGATGCTCGTCAGGGGGGCCGAGCCTATGGAAAAACGCCAGCAACGCGGCCTTTTTACGGTTCCTGGCCTTTTGCTGGCCTTTTGCTCACATGTTCTTTCCTGCGTTATCCCCTGATTCTGTGGATAACCGTATTACCGCCTTTGAGTGAGCTGATACCGCTCGCCGCAGCCGAACGACCGAGCGCAGCGAGTCAGTGAGCGAGGAAGCGGAAGAGCGCCCAATACGCAAACCGCCTCTCCCCGCGCGTTGGCCGATTCATTAATGCAGCTGGCACGACAGGTTTCCCGACTGGAAAGCGGGCAGTGAGCGCAACGCAATTAATGTGAGTTACCTCACTCATTAGGCACCCCAGGCTTTACACTTTATGCTTCCGGCTCCTATGTTGTGTGGAATTGTGAGCGGATAACAATTTCACACAGGAAACAGCTATGACCATGATTACGCCAAGCTCGGAATTAACCCTCACTAAAGGGAACAAAAGCTGGGTACCCGACAGGTTATCAGCAACAACACAGTCATATCCATTCTCAATTAGCTCTACCACAGTGTGTGAACCAATGTATCCAGCACCACCTGTAACCAAAACAATTTTAGAAGTACTTTCACTTTGTAACTGAGCTGTCATTTATATTGAATTTTCAAAAATTCTTACTTTTTTTTTGGATGGACGCAAAGAAGTTTAATAATCATATTACATGGCATTACCACCATATACATATCCATATACATATCCATATCTAA</w:t>
+      </w:r>
+      <w:r>
+        <w:rPr>
+          <w:rFonts w:ascii="Courier New" w:hAnsi="Courier New" w:cs="Courier New"/>
+          <w:sz w:val="20"/>
+          <w:szCs w:val="20"/>
+        </w:rPr>
+        <w:lastRenderedPageBreak/>
+        <w:t>TCTTACTTATATGTTGTGGAAATGTAAAGAGCCCCATTATCTTAGCCTAAAAAAACCTTCTCTTTGGAACTTTCAGTAATACGCTTAACTGCTCATTGCTATATTGAAGTACGGATTAGAAGCCGCCGAGCGGGTGACAGCCCTCCGAAGGAAGACTCTCCTCCGTGCGTCCTCGTCTTCACCGGTCGCGTTCCTGAAACGCAGATGTGCCTCGCGCCGCACTGCTCCGAACAATAAAGATTCTACAATACTAGCTTTTATGGTTATGAAGAGGAAAAATTGGCAGTAACCTGGCCCCACAAACCTTCAAATGAACGAATCAAATTAACAACCATAGGATGATAATGCGATTAGTTTTTTAGCCTTATTTCTGGGGTAATTAATCAGCGAAGCGATGATTTTTGATCTATTAACAGATATATAAATGCAAAAACTGCATAACCACTTTAACTAATACTTTCAACATTTTCGGTTTGTATTACTTCTTATTCAAATGTAATAAAAGTATCAACAAAAAATTGTTAATATACCTCTATACTTTAACGTCAAGGAGAAAAAACCCCGGATCGAATTCCCTACTTCATACATTTTCAATTAAGATGCAGTTACTTCGCTGTTTTTCAATATTTTCTGTTATTGCTTCAGTTTTAGCACAGGAACTGACAACTATATGCGAGCAAATCCCCTCACCAACTTTAGAATCGACGCCGTACTCTTTGTCAACGACTACTATTTTGGCCAACGGGAAGGCAATGCAAGGAGTTTTTGAATATTACAAATCAGTAACGTTTGTCAGTAATTGCGGTTCTCACCCCTCAACAACTAGCAAAGGCAGCCCCATAAACACACAGTATGTTTTTAAGGACAATAGCTCGACGATTGAAGGTAGATACCCATACGACGTTCCAGACTACGCTCTGCAGGCTAGTGGTGGAGGAGGCTCTGGTGGAGGCGGTAGCGGAGGCGGAGGGTCGGATGAAATGGAAGAATGTGCTTCTCATTTGGGCAGTGATTATAAAGATGATGATGATAAAGGCAGTGAAAATTTGTATTTCCAATCTGGCAGTCATCATCATCATCATCATGGTGGGGGAGGCTCCGCTAGCATGGCGCCTATCGGGCAGGAAGATCCCAACAGTTTGCGCCATAAatataactttatcgcggacgtggtggagaagatcgcccctgccgtggttcatatcgaattgtttcgcaagcttccgttttctaaacgagaggtgccggtggctagtgggtctgggtttattgtgtcggaagatggactgatcgtgacaaatgcccacgtggtgaccaacaagcaccgggtcaaagttgagctgaagaacggtgccacttacgaagccaaaatcaaggatgtggatgagaaagcagacatcgcactcatcaaaattgaccaccagggcaagctgcctgtcctgctgcttggccgctcctcagagctgcggccgggagagttcgtggtcgccatcggaagcccgttttcccttcaaaacacagtcaccaccgggatcgtgagcaccacccagcgaggcggcaaagagctggggctccgcaactcagacatggactacatccagaccgacgccatcatcaactatggaaacgcgggaggcccgttagtaaacctggacggtgaagtgattggaattaacactttgaaagtgacagctggaatctcctttgcaatcccatctgataagattaaaaagttcctcacggagtcccatgaccgacaggccaaaggaaaagccatcaccaagaagaagtatattggtatccgaatgatgtcactcacgtccagcaaagccaaagagctgaaggaccggcaccgggacttcccagacgtgatctcaggagcgtatataattgaagtaattcctgataccccagcagaagctggtggtctcaaggaaaacgacgtcataatcagcatcaatggacagtccgtggtctccgccaatgatgtcagcgacgtcattaaaagggaaagcaccctgaacatggtggtccgcaggggtaatgaagatatcatGATCACAGTGATTCCCGAAGAAATTGACCCATAGGGATCCGAACAAAAGCTTATTTCTGAAGAGGACTTGTTCGAACACGACGAATTGTAATAGCTCGAGATCTGATAACAACAGTGTAGATGTAACAAAATCGACTTTGTTCCCACTGTACTTTTAGCTCGTACAAAATACAATATACTTTTCATTTCTCCGTAAACAACATGTTTTCCCATGTAATATCCTTTTCTATTTTTCGTTCCGTTACCAACTTTACACATACTTTATATAGCTATTCACTTCTATACACTAAAAAACTAAGACAATTTTAATTTTGCTGCCTGCCATATTTCAATTTGTTATAAATTCCTATAATTTATCCTATTAGTAGCTAAAAAAAGATGAATGTGAATCGAATCCTAAGAGAATTGAGCTCCAATTCGCCCTATAGTGAGTCGTATTACAATTCACTGGCCGTCGTTTTACAACGTCGTGACTGGGAAAACCCTGGCGTTACCCAACTTAATCGCCTTGCAGCACATCCCCCCTTCGCCAGCTGGCGTAATAGCGAAGAGGCCCGCACCGATCGCCCTTCCCAACAGTTGCGCAGCCTGAATGGCGAATGGCGCGACGCGCCCTGTAGCGGCGCATTAAGCGCGGCGGGTGTGGTGGTTACGCGCAGCGTGACCGCTACACTTGCCAGCGCCCTAGCGCCCGCTCCTTTCGCTTTCTTCCCTTCCTTTCTCGCCACGTTCGCCGGCTTTCCCCGTCAAGCTCTAAATCGGGGGCTCCCTTTAGGGTTCCGATTTAGTGCTTTACGGCACCTCGACCCCAAAAAACTTGATTAGGGTGATGGTTCACGTAGTGGGCCATCGCCCTGATAGACGGTTTTTCGCCCTTTGACGTTGGAGTCCACGTTCTTTAATAGTGGACTCTTGTTCCAAACTGGAACAACACTCAACCCTATCTCGGTCTATTCTTTTGATTTATAAGGGATTTTGCC</w:t>
+      </w:r>
+      <w:r>
+        <w:rPr>
+          <w:rFonts w:ascii="Courier New" w:hAnsi="Courier New" w:cs="Courier New"/>
+          <w:sz w:val="20"/>
+          <w:szCs w:val="20"/>
+        </w:rPr>
+        <w:lastRenderedPageBreak/>
+        <w:t>GATTTCGGCCTATTGGTTAAAAAATGAGCTGATTTAACAAAAATTTAACGCGAATTTTAACAAAATATTAACGTTTACAATTTCCTGATGCGGTATTTTCTCCTTACGCATCTGTGCGGTATTTCACACCGCAGGCAAGTGCACAAACAATACTTAAATAAATACTACTCAGTAATAACCTATTTCTTAGCATTTTTGACGAAATTTGCTATTTTGTTAGAGTCTTTTACACCATTTGTCTCCACACCTCCGCTTACATCAACACCAATAACGCCATTTAATCTAAGCGCATCACCAACATTTTCTGGCGTCAGTCCACCAGCTAACATAAAATGTAAGCTTTCGGGGCTCTCTTGCCTTCCAACCCAGTCAGAAATCGAGTTCCAATCCAAAAGTTCACCTGTCCCACCTGCTTCTGAATCAAACAAGGGAATAAACGAATGAGGTTTCTGTGAAGCTGCACTGAGTAGTATGTTGCAGTCTTTTGGAAATACGAGTCTTTTAATAACTGGCAAACCGAGGAACTCTTGGTATTCTTGCCACGACTCATCTCCATGCAGTTGGACGATATCAATGCCGTAATCATTGACCAGAGCCAAAACATCCTCCTTAGGTTGATTACGAAACACGCCAACCAAGTATTTCGGAGTGCCTGAACTATTTTTATATGCTTTTACAAGACTTGAAATTTTCCTTGCAATAACCGGGTCAATTGTTCTCTTTCTATTGGGCACACATATAATACCCAGCAAGTCAGCATCGGAATCTAGAGCACATTCTGCGGCCTCTGTGCTCTGCAAGCCGCAAACTTTCACCAATGGACCAGAACTACCTGTGAAATTAATAACAGACATACTCCAAGCTGCCTTTGTGTGCTTAATCACGTATACTCACGTGCTCAATAGTCACCAATGCCCTCCCTCTTGGCCCTCTCCTTTTCTTTTTTCGACCGAATTAATTCTTAATCGGCAAAAAAAGAAAAGCTCCGGATCAAGATTGTACGTAAGGTGACAAGCTATTTTTCAATAAAGAATATCTTCCACTACTGCCATCTGGCGTCATAACTGCAAAGTACACATATATTACGATGCTGTCTATTAAATGCTTCCTATATTATATATATAGTAATGTCGTTTATGGTGCACTCTCAGTACAATCTGCTCTGATGCCGCATAGTTAAGCCAGCCCCGACACCCGCCAACACCCGCTGACGCGCCCTGACGGGCTTGTCTGCTCCCGGCATCCGCTTACAGACAAGCTGTGACCGTCTCCGGGAGCTGCATGTGTCAGAGGTTTTCACCGTCATCACCGAAACGCGCGA</w:t>
+      </w:r>
     </w:p>
     <w:sectPr>
       <w:pgSz w:w="11906" w:h="16838"/>
@@ -646,8 +718,8 @@
 </file>
 
 <file path=word/comments.xml><?xml version="1.0" encoding="utf-8"?>
-<w:comments xmlns:wpc="http://schemas.microsoft.com/office/word/2010/wordprocessingCanvas" xmlns:mc="http://schemas.openxmlformats.org/markup-compatibility/2006" xmlns:o="urn:schemas-microsoft-com:office:office" xmlns:r="http://schemas.openxmlformats.org/officeDocument/2006/relationships" xmlns:m="http://schemas.openxmlformats.org/officeDocument/2006/math" xmlns:v="urn:schemas-microsoft-com:vml" xmlns:wp14="http://schemas.microsoft.com/office/word/2010/wordprocessingDrawing" xmlns:wp="http://schemas.openxmlformats.org/drawingml/2006/wordprocessingDrawing" xmlns:w10="urn:schemas-microsoft-com:office:word" xmlns:w="http://schemas.openxmlformats.org/wordprocessingml/2006/main" xmlns:w14="http://schemas.microsoft.com/office/word/2010/wordml" xmlns:w15="http://schemas.microsoft.com/office/word/2012/wordml" xmlns:wpg="http://schemas.microsoft.com/office/word/2010/wordprocessingGroup" xmlns:wpi="http://schemas.microsoft.com/office/word/2010/wordprocessingInk" xmlns:wne="http://schemas.microsoft.com/office/word/2006/wordml" xmlns:wps="http://schemas.microsoft.com/office/word/2010/wordprocessingShape" mc:Ignorable="w14 w15 wp14">
-  <w:comment w:id="0" w:author="Joseph Lubin" w:date="2019-02-13T18:04:00Z" w:initials="JL">
+<w:comments xmlns:wpc="http://schemas.microsoft.com/office/word/2010/wordprocessingCanvas" xmlns:cx="http://schemas.microsoft.com/office/drawing/2014/chartex" xmlns:cx1="http://schemas.microsoft.com/office/drawing/2015/9/8/chartex" xmlns:cx2="http://schemas.microsoft.com/office/drawing/2015/10/21/chartex" xmlns:cx3="http://schemas.microsoft.com/office/drawing/2016/5/9/chartex" xmlns:cx4="http://schemas.microsoft.com/office/drawing/2016/5/10/chartex" xmlns:cx5="http://schemas.microsoft.com/office/drawing/2016/5/11/chartex" xmlns:cx6="http://schemas.microsoft.com/office/drawing/2016/5/12/chartex" xmlns:cx7="http://schemas.microsoft.com/office/drawing/2016/5/13/chartex" xmlns:cx8="http://schemas.microsoft.com/office/drawing/2016/5/14/chartex" xmlns:mc="http://schemas.openxmlformats.org/markup-compatibility/2006" xmlns:aink="http://schemas.microsoft.com/office/drawing/2016/ink" xmlns:am3d="http://schemas.microsoft.com/office/drawing/2017/model3d" xmlns:o="urn:schemas-microsoft-com:office:office" xmlns:r="http://schemas.openxmlformats.org/officeDocument/2006/relationships" xmlns:m="http://schemas.openxmlformats.org/officeDocument/2006/math" xmlns:v="urn:schemas-microsoft-com:vml" xmlns:wp14="http://schemas.microsoft.com/office/word/2010/wordprocessingDrawing" xmlns:wp="http://schemas.openxmlformats.org/drawingml/2006/wordprocessingDrawing" xmlns:w10="urn:schemas-microsoft-com:office:word" xmlns:w="http://schemas.openxmlformats.org/wordprocessingml/2006/main" xmlns:w14="http://schemas.microsoft.com/office/word/2010/wordml" xmlns:w15="http://schemas.microsoft.com/office/word/2012/wordml" xmlns:w16cid="http://schemas.microsoft.com/office/word/2016/wordml/cid" xmlns:w16se="http://schemas.microsoft.com/office/word/2015/wordml/symex" xmlns:wpg="http://schemas.microsoft.com/office/word/2010/wordprocessingGroup" xmlns:wpi="http://schemas.microsoft.com/office/word/2010/wordprocessingInk" xmlns:wne="http://schemas.microsoft.com/office/word/2006/wordml" xmlns:wps="http://schemas.microsoft.com/office/word/2010/wordprocessingShape" mc:Ignorable="w14 w15 w16se w16cid wp14">
+  <w:comment w:id="1" w:author="Joseph Lubin" w:date="2019-02-13T18:04:00Z" w:initials="JL">
     <w:p>
       <w:pPr>
         <w:pStyle w:val="CommentText"/>
@@ -662,8 +734,16 @@
         <w:t>Start Htra1</w:t>
       </w:r>
     </w:p>
+    <w:p>
+      <w:pPr>
+        <w:pStyle w:val="CommentText"/>
+      </w:pPr>
+      <w:r>
+        <w:t>5242</w:t>
+      </w:r>
+    </w:p>
   </w:comment>
-  <w:comment w:id="1" w:author="Joseph Lubin" w:date="2019-02-13T18:01:00Z" w:initials="JL">
+  <w:comment w:id="2" w:author="Joseph Lubin" w:date="2019-04-08T18:52:00Z" w:initials="JL">
     <w:p>
       <w:pPr>
         <w:pStyle w:val="CommentText"/>
@@ -675,11 +755,11 @@
         <w:annotationRef/>
       </w:r>
       <w:r>
-        <w:t>End PDZ</w:t>
+        <w:t>S328</w:t>
       </w:r>
     </w:p>
   </w:comment>
-  <w:comment w:id="2" w:author="Joseph Lubin" w:date="2019-02-13T18:11:00Z" w:initials="JL">
+  <w:comment w:id="3" w:author="Joseph Lubin" w:date="2019-07-28T14:48:00Z" w:initials="JL">
     <w:p>
       <w:pPr>
         <w:pStyle w:val="CommentText"/>
@@ -691,11 +771,35 @@
         <w:annotationRef/>
       </w:r>
       <w:r>
-        <w:t>Start Htra1</w:t>
+        <w:t>Stop codon</w:t>
+      </w:r>
+    </w:p>
+    <w:p>
+      <w:pPr>
+        <w:pStyle w:val="CommentText"/>
+      </w:pPr>
+      <w:r>
+        <w:t>6211</w:t>
       </w:r>
     </w:p>
   </w:comment>
   <w:comment w:id="4" w:author="Joseph Lubin" w:date="2019-02-13T18:11:00Z" w:initials="JL">
+    <w:p>
+      <w:pPr>
+        <w:pStyle w:val="CommentText"/>
+      </w:pPr>
+      <w:r>
+        <w:rPr>
+          <w:rStyle w:val="CommentReference"/>
+        </w:rPr>
+        <w:annotationRef/>
+      </w:r>
+      <w:r>
+        <w:t>Start Htra1</w:t>
+      </w:r>
+    </w:p>
+  </w:comment>
+  <w:comment w:id="5" w:author="Joseph Lubin" w:date="2019-02-13T18:11:00Z" w:initials="JL">
     <w:p>
       <w:pPr>
         <w:pStyle w:val="CommentText"/>
@@ -715,16 +819,27 @@
 </file>
 
 <file path=word/commentsExtended.xml><?xml version="1.0" encoding="utf-8"?>
-<w15:commentsEx xmlns:wpc="http://schemas.microsoft.com/office/word/2010/wordprocessingCanvas" xmlns:mc="http://schemas.openxmlformats.org/markup-compatibility/2006" xmlns:o="urn:schemas-microsoft-com:office:office" xmlns:r="http://schemas.openxmlformats.org/officeDocument/2006/relationships" xmlns:m="http://schemas.openxmlformats.org/officeDocument/2006/math" xmlns:v="urn:schemas-microsoft-com:vml" xmlns:wp14="http://schemas.microsoft.com/office/word/2010/wordprocessingDrawing" xmlns:wp="http://schemas.openxmlformats.org/drawingml/2006/wordprocessingDrawing" xmlns:w10="urn:schemas-microsoft-com:office:word" xmlns:w="http://schemas.openxmlformats.org/wordprocessingml/2006/main" xmlns:w14="http://schemas.microsoft.com/office/word/2010/wordml" xmlns:w15="http://schemas.microsoft.com/office/word/2012/wordml" xmlns:wpg="http://schemas.microsoft.com/office/word/2010/wordprocessingGroup" xmlns:wpi="http://schemas.microsoft.com/office/word/2010/wordprocessingInk" xmlns:wne="http://schemas.microsoft.com/office/word/2006/wordml" xmlns:wps="http://schemas.microsoft.com/office/word/2010/wordprocessingShape" mc:Ignorable="w14 w15 wp14">
+<w15:commentsEx xmlns:wpc="http://schemas.microsoft.com/office/word/2010/wordprocessingCanvas" xmlns:cx="http://schemas.microsoft.com/office/drawing/2014/chartex" xmlns:cx1="http://schemas.microsoft.com/office/drawing/2015/9/8/chartex" xmlns:cx2="http://schemas.microsoft.com/office/drawing/2015/10/21/chartex" xmlns:cx3="http://schemas.microsoft.com/office/drawing/2016/5/9/chartex" xmlns:cx4="http://schemas.microsoft.com/office/drawing/2016/5/10/chartex" xmlns:cx5="http://schemas.microsoft.com/office/drawing/2016/5/11/chartex" xmlns:cx6="http://schemas.microsoft.com/office/drawing/2016/5/12/chartex" xmlns:cx7="http://schemas.microsoft.com/office/drawing/2016/5/13/chartex" xmlns:cx8="http://schemas.microsoft.com/office/drawing/2016/5/14/chartex" xmlns:mc="http://schemas.openxmlformats.org/markup-compatibility/2006" xmlns:aink="http://schemas.microsoft.com/office/drawing/2016/ink" xmlns:am3d="http://schemas.microsoft.com/office/drawing/2017/model3d" xmlns:o="urn:schemas-microsoft-com:office:office" xmlns:r="http://schemas.openxmlformats.org/officeDocument/2006/relationships" xmlns:m="http://schemas.openxmlformats.org/officeDocument/2006/math" xmlns:v="urn:schemas-microsoft-com:vml" xmlns:wp14="http://schemas.microsoft.com/office/word/2010/wordprocessingDrawing" xmlns:wp="http://schemas.openxmlformats.org/drawingml/2006/wordprocessingDrawing" xmlns:w10="urn:schemas-microsoft-com:office:word" xmlns:w="http://schemas.openxmlformats.org/wordprocessingml/2006/main" xmlns:w14="http://schemas.microsoft.com/office/word/2010/wordml" xmlns:w15="http://schemas.microsoft.com/office/word/2012/wordml" xmlns:w16cid="http://schemas.microsoft.com/office/word/2016/wordml/cid" xmlns:w16se="http://schemas.microsoft.com/office/word/2015/wordml/symex" xmlns:wpg="http://schemas.microsoft.com/office/word/2010/wordprocessingGroup" xmlns:wpi="http://schemas.microsoft.com/office/word/2010/wordprocessingInk" xmlns:wne="http://schemas.microsoft.com/office/word/2006/wordml" xmlns:wps="http://schemas.microsoft.com/office/word/2010/wordprocessingShape" mc:Ignorable="w14 w15 w16se w16cid wp14">
   <w15:commentEx w15:paraId="34332102" w15:done="0"/>
-  <w15:commentEx w15:paraId="28860E23" w15:done="0"/>
+  <w15:commentEx w15:paraId="4B8D0955" w15:done="0"/>
+  <w15:commentEx w15:paraId="3DAE74E8" w15:done="0"/>
   <w15:commentEx w15:paraId="39D92856" w15:done="0"/>
   <w15:commentEx w15:paraId="5AED39FE" w15:done="0"/>
 </w15:commentsEx>
 </file>
 
+<file path=word/commentsIds.xml><?xml version="1.0" encoding="utf-8"?>
+<w16cid:commentsIds xmlns:wpc="http://schemas.microsoft.com/office/word/2010/wordprocessingCanvas" xmlns:cx="http://schemas.microsoft.com/office/drawing/2014/chartex" xmlns:cx1="http://schemas.microsoft.com/office/drawing/2015/9/8/chartex" xmlns:cx2="http://schemas.microsoft.com/office/drawing/2015/10/21/chartex" xmlns:cx3="http://schemas.microsoft.com/office/drawing/2016/5/9/chartex" xmlns:cx4="http://schemas.microsoft.com/office/drawing/2016/5/10/chartex" xmlns:cx5="http://schemas.microsoft.com/office/drawing/2016/5/11/chartex" xmlns:cx6="http://schemas.microsoft.com/office/drawing/2016/5/12/chartex" xmlns:cx7="http://schemas.microsoft.com/office/drawing/2016/5/13/chartex" xmlns:cx8="http://schemas.microsoft.com/office/drawing/2016/5/14/chartex" xmlns:mc="http://schemas.openxmlformats.org/markup-compatibility/2006" xmlns:aink="http://schemas.microsoft.com/office/drawing/2016/ink" xmlns:am3d="http://schemas.microsoft.com/office/drawing/2017/model3d" xmlns:o="urn:schemas-microsoft-com:office:office" xmlns:r="http://schemas.openxmlformats.org/officeDocument/2006/relationships" xmlns:m="http://schemas.openxmlformats.org/officeDocument/2006/math" xmlns:v="urn:schemas-microsoft-com:vml" xmlns:wp14="http://schemas.microsoft.com/office/word/2010/wordprocessingDrawing" xmlns:wp="http://schemas.openxmlformats.org/drawingml/2006/wordprocessingDrawing" xmlns:w10="urn:schemas-microsoft-com:office:word" xmlns:w="http://schemas.openxmlformats.org/wordprocessingml/2006/main" xmlns:w14="http://schemas.microsoft.com/office/word/2010/wordml" xmlns:w15="http://schemas.microsoft.com/office/word/2012/wordml" xmlns:w16cid="http://schemas.microsoft.com/office/word/2016/wordml/cid" xmlns:w16se="http://schemas.microsoft.com/office/word/2015/wordml/symex" xmlns:wpg="http://schemas.microsoft.com/office/word/2010/wordprocessingGroup" xmlns:wpi="http://schemas.microsoft.com/office/word/2010/wordprocessingInk" xmlns:wne="http://schemas.microsoft.com/office/word/2006/wordml" xmlns:wps="http://schemas.microsoft.com/office/word/2010/wordprocessingShape" mc:Ignorable="w14 w15 w16se w16cid wp14">
+  <w16cid:commentId w16cid:paraId="34332102" w16cid:durableId="205606FF"/>
+  <w16cid:commentId w16cid:paraId="4B8D0955" w16cid:durableId="205616F9"/>
+  <w16cid:commentId w16cid:paraId="3DAE74E8" w16cid:durableId="20E8344B"/>
+  <w16cid:commentId w16cid:paraId="39D92856" w16cid:durableId="20560701"/>
+  <w16cid:commentId w16cid:paraId="5AED39FE" w16cid:durableId="20560702"/>
+</w16cid:commentsIds>
+</file>
+
 <file path=word/people.xml><?xml version="1.0" encoding="utf-8"?>
-<w15:people xmlns:wpc="http://schemas.microsoft.com/office/word/2010/wordprocessingCanvas" xmlns:mc="http://schemas.openxmlformats.org/markup-compatibility/2006" xmlns:o="urn:schemas-microsoft-com:office:office" xmlns:r="http://schemas.openxmlformats.org/officeDocument/2006/relationships" xmlns:m="http://schemas.openxmlformats.org/officeDocument/2006/math" xmlns:v="urn:schemas-microsoft-com:vml" xmlns:wp14="http://schemas.microsoft.com/office/word/2010/wordprocessingDrawing" xmlns:wp="http://schemas.openxmlformats.org/drawingml/2006/wordprocessingDrawing" xmlns:w10="urn:schemas-microsoft-com:office:word" xmlns:w="http://schemas.openxmlformats.org/wordprocessingml/2006/main" xmlns:w14="http://schemas.microsoft.com/office/word/2010/wordml" xmlns:w15="http://schemas.microsoft.com/office/word/2012/wordml" xmlns:wpg="http://schemas.microsoft.com/office/word/2010/wordprocessingGroup" xmlns:wpi="http://schemas.microsoft.com/office/word/2010/wordprocessingInk" xmlns:wne="http://schemas.microsoft.com/office/word/2006/wordml" xmlns:wps="http://schemas.microsoft.com/office/word/2010/wordprocessingShape" mc:Ignorable="w14 w15 wp14">
+<w15:people xmlns:wpc="http://schemas.microsoft.com/office/word/2010/wordprocessingCanvas" xmlns:cx="http://schemas.microsoft.com/office/drawing/2014/chartex" xmlns:cx1="http://schemas.microsoft.com/office/drawing/2015/9/8/chartex" xmlns:cx2="http://schemas.microsoft.com/office/drawing/2015/10/21/chartex" xmlns:cx3="http://schemas.microsoft.com/office/drawing/2016/5/9/chartex" xmlns:cx4="http://schemas.microsoft.com/office/drawing/2016/5/10/chartex" xmlns:cx5="http://schemas.microsoft.com/office/drawing/2016/5/11/chartex" xmlns:cx6="http://schemas.microsoft.com/office/drawing/2016/5/12/chartex" xmlns:cx7="http://schemas.microsoft.com/office/drawing/2016/5/13/chartex" xmlns:cx8="http://schemas.microsoft.com/office/drawing/2016/5/14/chartex" xmlns:mc="http://schemas.openxmlformats.org/markup-compatibility/2006" xmlns:aink="http://schemas.microsoft.com/office/drawing/2016/ink" xmlns:am3d="http://schemas.microsoft.com/office/drawing/2017/model3d" xmlns:o="urn:schemas-microsoft-com:office:office" xmlns:r="http://schemas.openxmlformats.org/officeDocument/2006/relationships" xmlns:m="http://schemas.openxmlformats.org/officeDocument/2006/math" xmlns:v="urn:schemas-microsoft-com:vml" xmlns:wp14="http://schemas.microsoft.com/office/word/2010/wordprocessingDrawing" xmlns:wp="http://schemas.openxmlformats.org/drawingml/2006/wordprocessingDrawing" xmlns:w10="urn:schemas-microsoft-com:office:word" xmlns:w="http://schemas.openxmlformats.org/wordprocessingml/2006/main" xmlns:w14="http://schemas.microsoft.com/office/word/2010/wordml" xmlns:w15="http://schemas.microsoft.com/office/word/2012/wordml" xmlns:w16cid="http://schemas.microsoft.com/office/word/2016/wordml/cid" xmlns:w16se="http://schemas.microsoft.com/office/word/2015/wordml/symex" xmlns:wpg="http://schemas.microsoft.com/office/word/2010/wordprocessingGroup" xmlns:wpi="http://schemas.microsoft.com/office/word/2010/wordprocessingInk" xmlns:wne="http://schemas.microsoft.com/office/word/2006/wordml" xmlns:wps="http://schemas.microsoft.com/office/word/2010/wordprocessingShape" mc:Ignorable="w14 w15 w16se w16cid wp14">
   <w15:person w15:author="Joseph Lubin">
     <w15:presenceInfo w15:providerId="Windows Live" w15:userId="a1172689602ac4ea"/>
   </w15:person>
@@ -732,7 +847,7 @@
 </file>
 
 <file path=word/styles.xml><?xml version="1.0" encoding="utf-8"?>
-<w:styles xmlns:mc="http://schemas.openxmlformats.org/markup-compatibility/2006" xmlns:r="http://schemas.openxmlformats.org/officeDocument/2006/relationships" xmlns:w="http://schemas.openxmlformats.org/wordprocessingml/2006/main" xmlns:w14="http://schemas.microsoft.com/office/word/2010/wordml" xmlns:w15="http://schemas.microsoft.com/office/word/2012/wordml" mc:Ignorable="w14 w15">
+<w:styles xmlns:mc="http://schemas.openxmlformats.org/markup-compatibility/2006" xmlns:r="http://schemas.openxmlformats.org/officeDocument/2006/relationships" xmlns:w="http://schemas.openxmlformats.org/wordprocessingml/2006/main" xmlns:w14="http://schemas.microsoft.com/office/word/2010/wordml" xmlns:w15="http://schemas.microsoft.com/office/word/2012/wordml" xmlns:w16cid="http://schemas.microsoft.com/office/word/2016/wordml/cid" xmlns:w16se="http://schemas.microsoft.com/office/word/2015/wordml/symex" mc:Ignorable="w14 w15 w16se w16cid">
   <w:docDefaults>
     <w:rPrDefault>
       <w:rPr>
@@ -745,7 +860,7 @@
     </w:rPrDefault>
     <w:pPrDefault/>
   </w:docDefaults>
-  <w:latentStyles w:defLockedState="0" w:defUIPriority="99" w:defSemiHidden="0" w:defUnhideWhenUsed="0" w:defQFormat="0" w:count="371">
+  <w:latentStyles w:defLockedState="0" w:defUIPriority="99" w:defSemiHidden="0" w:defUnhideWhenUsed="0" w:defQFormat="0" w:count="376">
     <w:lsdException w:name="Normal" w:uiPriority="0" w:qFormat="1"/>
     <w:lsdException w:name="heading 1" w:uiPriority="9" w:qFormat="1"/>
     <w:lsdException w:name="heading 2" w:semiHidden="1" w:uiPriority="9" w:unhideWhenUsed="1" w:qFormat="1"/>
@@ -1117,6 +1232,11 @@
     <w:lsdException w:name="List Table 5 Dark Accent 6" w:uiPriority="50"/>
     <w:lsdException w:name="List Table 6 Colorful Accent 6" w:uiPriority="51"/>
     <w:lsdException w:name="List Table 7 Colorful Accent 6" w:uiPriority="52"/>
+    <w:lsdException w:name="Mention" w:semiHidden="1" w:unhideWhenUsed="1"/>
+    <w:lsdException w:name="Smart Hyperlink" w:semiHidden="1" w:unhideWhenUsed="1"/>
+    <w:lsdException w:name="Hashtag" w:semiHidden="1" w:unhideWhenUsed="1"/>
+    <w:lsdException w:name="Unresolved Mention" w:semiHidden="1" w:unhideWhenUsed="1"/>
+    <w:lsdException w:name="Smart Link" w:semiHidden="1" w:unhideWhenUsed="1"/>
   </w:latentStyles>
   <w:style w:type="paragraph" w:default="1" w:styleId="Normal">
     <w:name w:val="Normal"/>

</xml_diff>